<commit_message>
Removed Install/Uninstall Use Case
Removed the install and uninstall use cases from the document
</commit_message>
<xml_diff>
--- a/UAHealth Bit Vault Sofware Requirements.docx
+++ b/UAHealth Bit Vault Sofware Requirements.docx
@@ -2660,7 +2660,6 @@
         <w:pStyle w:val="Title"/>
       </w:pPr>
       <w:r>
-        <w:lastRenderedPageBreak/>
         <w:t>Requirements Specification</w:t>
       </w:r>
     </w:p>
@@ -3804,7 +3803,7 @@
                       <a:blip r:embed="rId15" cstate="print">
                         <a:extLst>
                           <a:ext uri="{28A0092B-C50C-407E-A947-70E740481C1C}">
-                            <a14:useLocalDpi xmlns:a14="http://schemas.microsoft.com/office/drawing/2010/main" xmlns:wps="http://schemas.microsoft.com/office/word/2010/wordprocessingShape" xmlns:wpi="http://schemas.microsoft.com/office/word/2010/wordprocessingInk" xmlns:wpg="http://schemas.microsoft.com/office/word/2010/wordprocessingGroup" xmlns:w14="http://schemas.microsoft.com/office/word/2010/wordml" xmlns:w="http://schemas.openxmlformats.org/wordprocessingml/2006/main" xmlns:w10="urn:schemas-microsoft-com:office:word" xmlns:wp14="http://schemas.microsoft.com/office/word/2010/wordprocessingDrawing" xmlns:v="urn:schemas-microsoft-com:vml" xmlns:o="urn:schemas-microsoft-com:office:office" xmlns:mc="http://schemas.openxmlformats.org/markup-compatibility/2006" xmlns:wpc="http://schemas.microsoft.com/office/word/2010/wordprocessingCanvas" xmlns="" val="0"/>
+                            <a14:useLocalDpi xmlns="" xmlns:wpc="http://schemas.microsoft.com/office/word/2010/wordprocessingCanvas" xmlns:mc="http://schemas.openxmlformats.org/markup-compatibility/2006" xmlns:o="urn:schemas-microsoft-com:office:office" xmlns:v="urn:schemas-microsoft-com:vml" xmlns:wp14="http://schemas.microsoft.com/office/word/2010/wordprocessingDrawing" xmlns:w10="urn:schemas-microsoft-com:office:word" xmlns:w="http://schemas.openxmlformats.org/wordprocessingml/2006/main" xmlns:w14="http://schemas.microsoft.com/office/word/2010/wordml" xmlns:wpg="http://schemas.microsoft.com/office/word/2010/wordprocessingGroup" xmlns:wpi="http://schemas.microsoft.com/office/word/2010/wordprocessingInk" xmlns:wps="http://schemas.microsoft.com/office/word/2010/wordprocessingShape" xmlns:a14="http://schemas.microsoft.com/office/drawing/2010/main" val="0"/>
                           </a:ext>
                         </a:extLst>
                       </a:blip>
@@ -6670,12 +6669,14 @@
                 <w:rFonts w:asciiTheme="minorHAnsi" w:hAnsiTheme="minorHAnsi"/>
               </w:rPr>
             </w:pPr>
-            <w:r>
-              <w:rPr>
-                <w:rFonts w:asciiTheme="minorHAnsi" w:hAnsiTheme="minorHAnsi"/>
-              </w:rPr>
-              <w:t>Use Case ID</w:t>
-            </w:r>
+            <w:del w:id="55" w:author="rewjs" w:date="2015-10-20T14:09:00Z">
+              <w:r>
+                <w:rPr>
+                  <w:rFonts w:asciiTheme="minorHAnsi" w:hAnsiTheme="minorHAnsi"/>
+                </w:rPr>
+                <w:delText>Use Case ID</w:delText>
+              </w:r>
+            </w:del>
           </w:p>
         </w:tc>
         <w:tc>
@@ -6690,18 +6691,20 @@
                 <w:rFonts w:asciiTheme="minorHAnsi" w:hAnsiTheme="minorHAnsi"/>
               </w:rPr>
             </w:pPr>
-            <w:r>
-              <w:rPr>
-                <w:rFonts w:asciiTheme="minorHAnsi" w:hAnsiTheme="minorHAnsi"/>
-              </w:rPr>
-              <w:t>UC_00</w:t>
-            </w:r>
-            <w:r>
-              <w:rPr>
-                <w:rFonts w:asciiTheme="minorHAnsi" w:hAnsiTheme="minorHAnsi"/>
-              </w:rPr>
-              <w:t>6</w:t>
-            </w:r>
+            <w:del w:id="56" w:author="rewjs" w:date="2015-10-20T14:09:00Z">
+              <w:r>
+                <w:rPr>
+                  <w:rFonts w:asciiTheme="minorHAnsi" w:hAnsiTheme="minorHAnsi"/>
+                </w:rPr>
+                <w:delText>UC_00</w:delText>
+              </w:r>
+              <w:r>
+                <w:rPr>
+                  <w:rFonts w:asciiTheme="minorHAnsi" w:hAnsiTheme="minorHAnsi"/>
+                </w:rPr>
+                <w:delText>6</w:delText>
+              </w:r>
+            </w:del>
           </w:p>
         </w:tc>
       </w:tr>
@@ -6720,12 +6723,14 @@
                 <w:rFonts w:asciiTheme="minorHAnsi" w:hAnsiTheme="minorHAnsi"/>
               </w:rPr>
             </w:pPr>
-            <w:r>
-              <w:rPr>
-                <w:rFonts w:asciiTheme="minorHAnsi" w:hAnsiTheme="minorHAnsi"/>
-              </w:rPr>
-              <w:t>Use Case Name</w:t>
-            </w:r>
+            <w:del w:id="57" w:author="rewjs" w:date="2015-10-20T14:09:00Z">
+              <w:r>
+                <w:rPr>
+                  <w:rFonts w:asciiTheme="minorHAnsi" w:hAnsiTheme="minorHAnsi"/>
+                </w:rPr>
+                <w:delText>Use Case Name</w:delText>
+              </w:r>
+            </w:del>
           </w:p>
         </w:tc>
         <w:tc>
@@ -6740,12 +6745,14 @@
                 <w:rFonts w:asciiTheme="minorHAnsi" w:hAnsiTheme="minorHAnsi"/>
               </w:rPr>
             </w:pPr>
-            <w:r>
-              <w:rPr>
-                <w:rFonts w:asciiTheme="minorHAnsi" w:hAnsiTheme="minorHAnsi"/>
-              </w:rPr>
-              <w:t>Install Data Collection Software</w:t>
-            </w:r>
+            <w:del w:id="58" w:author="rewjs" w:date="2015-10-20T14:09:00Z">
+              <w:r>
+                <w:rPr>
+                  <w:rFonts w:asciiTheme="minorHAnsi" w:hAnsiTheme="minorHAnsi"/>
+                </w:rPr>
+                <w:delText>Install Data Collection Software</w:delText>
+              </w:r>
+            </w:del>
           </w:p>
         </w:tc>
       </w:tr>
@@ -6761,12 +6768,14 @@
                 <w:rFonts w:asciiTheme="minorHAnsi" w:hAnsiTheme="minorHAnsi"/>
               </w:rPr>
             </w:pPr>
-            <w:r>
-              <w:rPr>
-                <w:rFonts w:asciiTheme="minorHAnsi" w:hAnsiTheme="minorHAnsi"/>
-              </w:rPr>
-              <w:t>Actor(s)</w:t>
-            </w:r>
+            <w:del w:id="59" w:author="rewjs" w:date="2015-10-20T14:09:00Z">
+              <w:r>
+                <w:rPr>
+                  <w:rFonts w:asciiTheme="minorHAnsi" w:hAnsiTheme="minorHAnsi"/>
+                </w:rPr>
+                <w:delText>Actor(s)</w:delText>
+              </w:r>
+            </w:del>
           </w:p>
         </w:tc>
         <w:tc>
@@ -6781,12 +6790,14 @@
                 <w:rFonts w:asciiTheme="minorHAnsi" w:hAnsiTheme="minorHAnsi"/>
               </w:rPr>
             </w:pPr>
-            <w:r>
-              <w:rPr>
-                <w:rFonts w:asciiTheme="minorHAnsi" w:hAnsiTheme="minorHAnsi"/>
-              </w:rPr>
-              <w:t>All users</w:t>
-            </w:r>
+            <w:del w:id="60" w:author="rewjs" w:date="2015-10-20T14:09:00Z">
+              <w:r>
+                <w:rPr>
+                  <w:rFonts w:asciiTheme="minorHAnsi" w:hAnsiTheme="minorHAnsi"/>
+                </w:rPr>
+                <w:delText>All users</w:delText>
+              </w:r>
+            </w:del>
           </w:p>
         </w:tc>
       </w:tr>
@@ -6805,12 +6816,14 @@
                 <w:rFonts w:asciiTheme="minorHAnsi" w:hAnsiTheme="minorHAnsi"/>
               </w:rPr>
             </w:pPr>
-            <w:r>
-              <w:rPr>
-                <w:rFonts w:asciiTheme="minorHAnsi" w:hAnsiTheme="minorHAnsi"/>
-              </w:rPr>
-              <w:t>Purpose</w:t>
-            </w:r>
+            <w:del w:id="61" w:author="rewjs" w:date="2015-10-20T14:09:00Z">
+              <w:r>
+                <w:rPr>
+                  <w:rFonts w:asciiTheme="minorHAnsi" w:hAnsiTheme="minorHAnsi"/>
+                </w:rPr>
+                <w:delText>Purpose</w:delText>
+              </w:r>
+            </w:del>
           </w:p>
         </w:tc>
         <w:tc>
@@ -6825,12 +6838,14 @@
                 <w:rFonts w:asciiTheme="minorHAnsi" w:hAnsiTheme="minorHAnsi"/>
               </w:rPr>
             </w:pPr>
-            <w:r>
-              <w:rPr>
-                <w:rFonts w:asciiTheme="minorHAnsi" w:hAnsiTheme="minorHAnsi"/>
-              </w:rPr>
-              <w:t>Install the data collection software on the system.</w:t>
-            </w:r>
+            <w:del w:id="62" w:author="rewjs" w:date="2015-10-20T14:09:00Z">
+              <w:r>
+                <w:rPr>
+                  <w:rFonts w:asciiTheme="minorHAnsi" w:hAnsiTheme="minorHAnsi"/>
+                </w:rPr>
+                <w:delText>Install the data collection software on the system.</w:delText>
+              </w:r>
+            </w:del>
           </w:p>
         </w:tc>
       </w:tr>
@@ -6846,12 +6861,14 @@
                 <w:rFonts w:asciiTheme="minorHAnsi" w:hAnsiTheme="minorHAnsi"/>
               </w:rPr>
             </w:pPr>
-            <w:r>
-              <w:rPr>
-                <w:rFonts w:asciiTheme="minorHAnsi" w:hAnsiTheme="minorHAnsi"/>
-              </w:rPr>
-              <w:t>Overview</w:t>
-            </w:r>
+            <w:del w:id="63" w:author="rewjs" w:date="2015-10-20T14:09:00Z">
+              <w:r>
+                <w:rPr>
+                  <w:rFonts w:asciiTheme="minorHAnsi" w:hAnsiTheme="minorHAnsi"/>
+                </w:rPr>
+                <w:delText>Overview</w:delText>
+              </w:r>
+            </w:del>
           </w:p>
         </w:tc>
         <w:tc>
@@ -6866,12 +6883,14 @@
                 <w:rFonts w:asciiTheme="minorHAnsi" w:hAnsiTheme="minorHAnsi"/>
               </w:rPr>
             </w:pPr>
-            <w:r>
-              <w:rPr>
-                <w:rFonts w:asciiTheme="minorHAnsi" w:hAnsiTheme="minorHAnsi"/>
-              </w:rPr>
-              <w:t>The user needs the data collection software to be installed on the system in order to import data to the SQL database.</w:t>
-            </w:r>
+            <w:del w:id="64" w:author="rewjs" w:date="2015-10-20T14:09:00Z">
+              <w:r>
+                <w:rPr>
+                  <w:rFonts w:asciiTheme="minorHAnsi" w:hAnsiTheme="minorHAnsi"/>
+                </w:rPr>
+                <w:delText>The user needs the data collection software to be installed on the system in order to import data to the SQL database.</w:delText>
+              </w:r>
+            </w:del>
           </w:p>
         </w:tc>
       </w:tr>
@@ -6890,12 +6909,14 @@
                 <w:rFonts w:asciiTheme="minorHAnsi" w:hAnsiTheme="minorHAnsi"/>
               </w:rPr>
             </w:pPr>
-            <w:r>
-              <w:rPr>
-                <w:rFonts w:asciiTheme="minorHAnsi" w:hAnsiTheme="minorHAnsi"/>
-              </w:rPr>
-              <w:t>Cross-References</w:t>
-            </w:r>
+            <w:del w:id="65" w:author="rewjs" w:date="2015-10-20T14:09:00Z">
+              <w:r>
+                <w:rPr>
+                  <w:rFonts w:asciiTheme="minorHAnsi" w:hAnsiTheme="minorHAnsi"/>
+                </w:rPr>
+                <w:delText>Cross-References</w:delText>
+              </w:r>
+            </w:del>
           </w:p>
         </w:tc>
         <w:tc>
@@ -6911,13 +6932,15 @@
                 <w:i/>
               </w:rPr>
             </w:pPr>
-            <w:r>
-              <w:rPr>
-                <w:rFonts w:asciiTheme="minorHAnsi" w:hAnsiTheme="minorHAnsi"/>
-                <w:i/>
-              </w:rPr>
-              <w:t>&lt;requirements to be inserted here after finalized&gt;</w:t>
-            </w:r>
+            <w:del w:id="66" w:author="rewjs" w:date="2015-10-20T14:09:00Z">
+              <w:r>
+                <w:rPr>
+                  <w:rFonts w:asciiTheme="minorHAnsi" w:hAnsiTheme="minorHAnsi"/>
+                  <w:i/>
+                </w:rPr>
+                <w:delText>&lt;requirements to be inserted here after finalized&gt;</w:delText>
+              </w:r>
+            </w:del>
           </w:p>
         </w:tc>
       </w:tr>
@@ -6933,12 +6956,14 @@
                 <w:rFonts w:asciiTheme="minorHAnsi" w:hAnsiTheme="minorHAnsi"/>
               </w:rPr>
             </w:pPr>
-            <w:r>
-              <w:rPr>
-                <w:rFonts w:asciiTheme="minorHAnsi" w:hAnsiTheme="minorHAnsi"/>
-              </w:rPr>
-              <w:t>Pre-conditions</w:t>
-            </w:r>
+            <w:del w:id="67" w:author="rewjs" w:date="2015-10-20T14:09:00Z">
+              <w:r>
+                <w:rPr>
+                  <w:rFonts w:asciiTheme="minorHAnsi" w:hAnsiTheme="minorHAnsi"/>
+                </w:rPr>
+                <w:delText>Pre-conditions</w:delText>
+              </w:r>
+            </w:del>
           </w:p>
         </w:tc>
         <w:tc>
@@ -6953,12 +6978,14 @@
                 <w:rFonts w:asciiTheme="minorHAnsi" w:hAnsiTheme="minorHAnsi"/>
               </w:rPr>
             </w:pPr>
-            <w:r>
-              <w:rPr>
-                <w:rFonts w:asciiTheme="minorHAnsi" w:hAnsiTheme="minorHAnsi"/>
-              </w:rPr>
-              <w:t>The system specifications meet the minimum criteria for installation.</w:t>
-            </w:r>
+            <w:del w:id="68" w:author="rewjs" w:date="2015-10-20T14:09:00Z">
+              <w:r>
+                <w:rPr>
+                  <w:rFonts w:asciiTheme="minorHAnsi" w:hAnsiTheme="minorHAnsi"/>
+                </w:rPr>
+                <w:delText>The system specifications meet the minimum criteria for installation.</w:delText>
+              </w:r>
+            </w:del>
           </w:p>
         </w:tc>
       </w:tr>
@@ -6977,12 +7004,14 @@
                 <w:rFonts w:asciiTheme="minorHAnsi" w:hAnsiTheme="minorHAnsi"/>
               </w:rPr>
             </w:pPr>
-            <w:r>
-              <w:rPr>
-                <w:rFonts w:asciiTheme="minorHAnsi" w:hAnsiTheme="minorHAnsi"/>
-              </w:rPr>
-              <w:t>Post-conditions</w:t>
-            </w:r>
+            <w:del w:id="69" w:author="rewjs" w:date="2015-10-20T14:09:00Z">
+              <w:r>
+                <w:rPr>
+                  <w:rFonts w:asciiTheme="minorHAnsi" w:hAnsiTheme="minorHAnsi"/>
+                </w:rPr>
+                <w:delText>Post-conditions</w:delText>
+              </w:r>
+            </w:del>
           </w:p>
         </w:tc>
         <w:tc>
@@ -6994,22 +7023,25 @@
             <w:pPr>
               <w:cnfStyle w:val="000000100000"/>
               <w:rPr>
-                <w:rFonts w:asciiTheme="minorHAnsi" w:hAnsiTheme="minorHAnsi"/>
-              </w:rPr>
-            </w:pPr>
-            <w:r>
-              <w:rPr>
-                <w:rFonts w:asciiTheme="minorHAnsi" w:hAnsiTheme="minorHAnsi"/>
-                <w:b/>
-              </w:rPr>
-              <w:t xml:space="preserve">PASS: </w:t>
-            </w:r>
-            <w:r>
-              <w:rPr>
-                <w:rFonts w:asciiTheme="minorHAnsi" w:hAnsiTheme="minorHAnsi"/>
-              </w:rPr>
-              <w:t>The data collection software is installed.</w:t>
-            </w:r>
+                <w:del w:id="70" w:author="rewjs" w:date="2015-10-20T14:09:00Z"/>
+                <w:rFonts w:asciiTheme="minorHAnsi" w:hAnsiTheme="minorHAnsi"/>
+              </w:rPr>
+            </w:pPr>
+            <w:del w:id="71" w:author="rewjs" w:date="2015-10-20T14:09:00Z">
+              <w:r>
+                <w:rPr>
+                  <w:rFonts w:asciiTheme="minorHAnsi" w:hAnsiTheme="minorHAnsi"/>
+                  <w:b/>
+                </w:rPr>
+                <w:delText xml:space="preserve">PASS: </w:delText>
+              </w:r>
+              <w:r>
+                <w:rPr>
+                  <w:rFonts w:asciiTheme="minorHAnsi" w:hAnsiTheme="minorHAnsi"/>
+                </w:rPr>
+                <w:delText>The data collection software is installed.</w:delText>
+              </w:r>
+            </w:del>
           </w:p>
           <w:p>
             <w:pPr>
@@ -7018,19 +7050,21 @@
                 <w:rFonts w:asciiTheme="minorHAnsi" w:hAnsiTheme="minorHAnsi"/>
               </w:rPr>
             </w:pPr>
-            <w:r>
-              <w:rPr>
-                <w:rFonts w:asciiTheme="minorHAnsi" w:hAnsiTheme="minorHAnsi"/>
-                <w:b/>
-              </w:rPr>
-              <w:t xml:space="preserve">FAIL: </w:t>
-            </w:r>
-            <w:r>
-              <w:rPr>
-                <w:rFonts w:asciiTheme="minorHAnsi" w:hAnsiTheme="minorHAnsi"/>
-              </w:rPr>
-              <w:t>The data collection software is not installed.</w:t>
-            </w:r>
+            <w:del w:id="72" w:author="rewjs" w:date="2015-10-20T14:09:00Z">
+              <w:r>
+                <w:rPr>
+                  <w:rFonts w:asciiTheme="minorHAnsi" w:hAnsiTheme="minorHAnsi"/>
+                  <w:b/>
+                </w:rPr>
+                <w:delText xml:space="preserve">FAIL: </w:delText>
+              </w:r>
+              <w:r>
+                <w:rPr>
+                  <w:rFonts w:asciiTheme="minorHAnsi" w:hAnsiTheme="minorHAnsi"/>
+                </w:rPr>
+                <w:delText>The data collection software is not installed.</w:delText>
+              </w:r>
+            </w:del>
           </w:p>
         </w:tc>
       </w:tr>
@@ -7047,12 +7081,14 @@
                 <w:rFonts w:asciiTheme="minorHAnsi" w:hAnsiTheme="minorHAnsi"/>
               </w:rPr>
             </w:pPr>
-            <w:r>
-              <w:rPr>
-                <w:rFonts w:asciiTheme="minorHAnsi" w:hAnsiTheme="minorHAnsi"/>
-              </w:rPr>
-              <w:t>Course of Events</w:t>
-            </w:r>
+            <w:del w:id="73" w:author="rewjs" w:date="2015-10-20T14:09:00Z">
+              <w:r>
+                <w:rPr>
+                  <w:rFonts w:asciiTheme="minorHAnsi" w:hAnsiTheme="minorHAnsi"/>
+                </w:rPr>
+                <w:delText>Course of Events</w:delText>
+              </w:r>
+            </w:del>
           </w:p>
         </w:tc>
       </w:tr>
@@ -7072,12 +7108,14 @@
                 <w:rFonts w:asciiTheme="minorHAnsi" w:hAnsiTheme="minorHAnsi"/>
               </w:rPr>
             </w:pPr>
-            <w:r>
-              <w:rPr>
-                <w:rFonts w:asciiTheme="minorHAnsi" w:hAnsiTheme="minorHAnsi"/>
-              </w:rPr>
-              <w:t>Actor Actions</w:t>
-            </w:r>
+            <w:del w:id="74" w:author="rewjs" w:date="2015-10-20T14:09:00Z">
+              <w:r>
+                <w:rPr>
+                  <w:rFonts w:asciiTheme="minorHAnsi" w:hAnsiTheme="minorHAnsi"/>
+                </w:rPr>
+                <w:delText>Actor Actions</w:delText>
+              </w:r>
+            </w:del>
           </w:p>
         </w:tc>
         <w:tc>
@@ -7092,13 +7130,15 @@
                 <w:b/>
               </w:rPr>
             </w:pPr>
-            <w:r>
-              <w:rPr>
-                <w:rFonts w:asciiTheme="minorHAnsi" w:hAnsiTheme="minorHAnsi"/>
-                <w:b/>
-              </w:rPr>
-              <w:t>System Response</w:t>
-            </w:r>
+            <w:del w:id="75" w:author="rewjs" w:date="2015-10-20T14:09:00Z">
+              <w:r>
+                <w:rPr>
+                  <w:rFonts w:asciiTheme="minorHAnsi" w:hAnsiTheme="minorHAnsi"/>
+                  <w:b/>
+                </w:rPr>
+                <w:delText>System Response</w:delText>
+              </w:r>
+            </w:del>
           </w:p>
         </w:tc>
       </w:tr>
@@ -7116,26 +7156,28 @@
                 <w:b w:val="0"/>
               </w:rPr>
             </w:pPr>
-            <w:r>
-              <w:rPr>
-                <w:rFonts w:asciiTheme="minorHAnsi" w:hAnsiTheme="minorHAnsi"/>
-              </w:rPr>
-              <w:t xml:space="preserve">1. </w:t>
-            </w:r>
-            <w:r>
-              <w:rPr>
-                <w:rFonts w:asciiTheme="minorHAnsi" w:hAnsiTheme="minorHAnsi"/>
-                <w:b w:val="0"/>
-              </w:rPr>
-              <w:t>The user runs the set up file</w:t>
-            </w:r>
-            <w:r>
-              <w:rPr>
-                <w:rFonts w:asciiTheme="minorHAnsi" w:hAnsiTheme="minorHAnsi"/>
-                <w:b w:val="0"/>
-              </w:rPr>
-              <w:t xml:space="preserve"> for the data collection software.</w:t>
-            </w:r>
+            <w:del w:id="76" w:author="rewjs" w:date="2015-10-20T14:09:00Z">
+              <w:r>
+                <w:rPr>
+                  <w:rFonts w:asciiTheme="minorHAnsi" w:hAnsiTheme="minorHAnsi"/>
+                </w:rPr>
+                <w:delText xml:space="preserve">1. </w:delText>
+              </w:r>
+              <w:r>
+                <w:rPr>
+                  <w:rFonts w:asciiTheme="minorHAnsi" w:hAnsiTheme="minorHAnsi"/>
+                  <w:b w:val="0"/>
+                </w:rPr>
+                <w:delText>The user runs the set up file</w:delText>
+              </w:r>
+              <w:r>
+                <w:rPr>
+                  <w:rFonts w:asciiTheme="minorHAnsi" w:hAnsiTheme="minorHAnsi"/>
+                  <w:b w:val="0"/>
+                </w:rPr>
+                <w:delText xml:space="preserve"> for the data collection software.</w:delText>
+              </w:r>
+            </w:del>
           </w:p>
         </w:tc>
         <w:tc>
@@ -7183,18 +7225,20 @@
                 <w:rFonts w:asciiTheme="minorHAnsi" w:hAnsiTheme="minorHAnsi"/>
               </w:rPr>
             </w:pPr>
-            <w:r>
-              <w:rPr>
-                <w:rFonts w:asciiTheme="minorHAnsi" w:hAnsiTheme="minorHAnsi"/>
-              </w:rPr>
-              <w:t>2. The set-up software appears in a wind</w:t>
-            </w:r>
-            <w:r>
-              <w:rPr>
-                <w:rFonts w:asciiTheme="minorHAnsi" w:hAnsiTheme="minorHAnsi"/>
-              </w:rPr>
-              <w:t>ow on the screen.  The software requests the user to input a directory to install the software.</w:t>
-            </w:r>
+            <w:del w:id="77" w:author="rewjs" w:date="2015-10-20T14:09:00Z">
+              <w:r>
+                <w:rPr>
+                  <w:rFonts w:asciiTheme="minorHAnsi" w:hAnsiTheme="minorHAnsi"/>
+                </w:rPr>
+                <w:delText>2. The set-up software appears in a wind</w:delText>
+              </w:r>
+              <w:r>
+                <w:rPr>
+                  <w:rFonts w:asciiTheme="minorHAnsi" w:hAnsiTheme="minorHAnsi"/>
+                </w:rPr>
+                <w:delText>ow on the screen.  The software requests the user to input a directory to install the software.</w:delText>
+              </w:r>
+            </w:del>
           </w:p>
         </w:tc>
       </w:tr>
@@ -7212,12 +7256,14 @@
                 <w:b w:val="0"/>
               </w:rPr>
             </w:pPr>
-            <w:r>
-              <w:rPr>
-                <w:rFonts w:asciiTheme="minorHAnsi" w:hAnsiTheme="minorHAnsi"/>
-              </w:rPr>
-              <w:t>3. The user inputs a directory to install the software to.</w:t>
-            </w:r>
+            <w:del w:id="78" w:author="rewjs" w:date="2015-10-20T14:09:00Z">
+              <w:r>
+                <w:rPr>
+                  <w:rFonts w:asciiTheme="minorHAnsi" w:hAnsiTheme="minorHAnsi"/>
+                </w:rPr>
+                <w:delText>3. The user inputs a directory to install the software to.</w:delText>
+              </w:r>
+            </w:del>
           </w:p>
         </w:tc>
         <w:tc>
@@ -7265,12 +7311,14 @@
                 <w:rFonts w:asciiTheme="minorHAnsi" w:hAnsiTheme="minorHAnsi"/>
               </w:rPr>
             </w:pPr>
-            <w:r>
-              <w:rPr>
-                <w:rFonts w:asciiTheme="minorHAnsi" w:hAnsiTheme="minorHAnsi"/>
-              </w:rPr>
-              <w:t>4. The software installs the software to the directory.</w:t>
-            </w:r>
+            <w:del w:id="79" w:author="rewjs" w:date="2015-10-20T14:09:00Z">
+              <w:r>
+                <w:rPr>
+                  <w:rFonts w:asciiTheme="minorHAnsi" w:hAnsiTheme="minorHAnsi"/>
+                </w:rPr>
+                <w:delText>4. The software installs the software to the directory.</w:delText>
+              </w:r>
+            </w:del>
           </w:p>
         </w:tc>
       </w:tr>
@@ -7302,12 +7350,14 @@
                 <w:rFonts w:asciiTheme="minorHAnsi" w:hAnsiTheme="minorHAnsi"/>
               </w:rPr>
             </w:pPr>
-            <w:r>
-              <w:rPr>
-                <w:rFonts w:asciiTheme="minorHAnsi" w:hAnsiTheme="minorHAnsi"/>
-              </w:rPr>
-              <w:t>Use Case ID</w:t>
-            </w:r>
+            <w:del w:id="80" w:author="rewjs" w:date="2015-10-20T14:09:00Z">
+              <w:r>
+                <w:rPr>
+                  <w:rFonts w:asciiTheme="minorHAnsi" w:hAnsiTheme="minorHAnsi"/>
+                </w:rPr>
+                <w:delText>Use Case ID</w:delText>
+              </w:r>
+            </w:del>
           </w:p>
         </w:tc>
         <w:tc>
@@ -7322,18 +7372,20 @@
                 <w:rFonts w:asciiTheme="minorHAnsi" w:hAnsiTheme="minorHAnsi"/>
               </w:rPr>
             </w:pPr>
-            <w:r>
-              <w:rPr>
-                <w:rFonts w:asciiTheme="minorHAnsi" w:hAnsiTheme="minorHAnsi"/>
-              </w:rPr>
-              <w:t>UC_00</w:t>
-            </w:r>
-            <w:r>
-              <w:rPr>
-                <w:rFonts w:asciiTheme="minorHAnsi" w:hAnsiTheme="minorHAnsi"/>
-              </w:rPr>
-              <w:t>7</w:t>
-            </w:r>
+            <w:del w:id="81" w:author="rewjs" w:date="2015-10-20T14:09:00Z">
+              <w:r>
+                <w:rPr>
+                  <w:rFonts w:asciiTheme="minorHAnsi" w:hAnsiTheme="minorHAnsi"/>
+                </w:rPr>
+                <w:delText>UC_00</w:delText>
+              </w:r>
+              <w:r>
+                <w:rPr>
+                  <w:rFonts w:asciiTheme="minorHAnsi" w:hAnsiTheme="minorHAnsi"/>
+                </w:rPr>
+                <w:delText>7</w:delText>
+              </w:r>
+            </w:del>
           </w:p>
         </w:tc>
       </w:tr>
@@ -7352,12 +7404,14 @@
                 <w:rFonts w:asciiTheme="minorHAnsi" w:hAnsiTheme="minorHAnsi"/>
               </w:rPr>
             </w:pPr>
-            <w:r>
-              <w:rPr>
-                <w:rFonts w:asciiTheme="minorHAnsi" w:hAnsiTheme="minorHAnsi"/>
-              </w:rPr>
-              <w:t>Use Case Name</w:t>
-            </w:r>
+            <w:del w:id="82" w:author="rewjs" w:date="2015-10-20T14:09:00Z">
+              <w:r>
+                <w:rPr>
+                  <w:rFonts w:asciiTheme="minorHAnsi" w:hAnsiTheme="minorHAnsi"/>
+                </w:rPr>
+                <w:delText>Use Case Name</w:delText>
+              </w:r>
+            </w:del>
           </w:p>
         </w:tc>
         <w:tc>
@@ -7372,12 +7426,14 @@
                 <w:rFonts w:asciiTheme="minorHAnsi" w:hAnsiTheme="minorHAnsi"/>
               </w:rPr>
             </w:pPr>
-            <w:r>
-              <w:rPr>
-                <w:rFonts w:asciiTheme="minorHAnsi" w:hAnsiTheme="minorHAnsi"/>
-              </w:rPr>
-              <w:t>Uninstalled Data Collection Software</w:t>
-            </w:r>
+            <w:del w:id="83" w:author="rewjs" w:date="2015-10-20T14:09:00Z">
+              <w:r>
+                <w:rPr>
+                  <w:rFonts w:asciiTheme="minorHAnsi" w:hAnsiTheme="minorHAnsi"/>
+                </w:rPr>
+                <w:delText>Uninstalled Data Collection Software</w:delText>
+              </w:r>
+            </w:del>
           </w:p>
         </w:tc>
       </w:tr>
@@ -7393,12 +7449,14 @@
                 <w:rFonts w:asciiTheme="minorHAnsi" w:hAnsiTheme="minorHAnsi"/>
               </w:rPr>
             </w:pPr>
-            <w:r>
-              <w:rPr>
-                <w:rFonts w:asciiTheme="minorHAnsi" w:hAnsiTheme="minorHAnsi"/>
-              </w:rPr>
-              <w:t>Actor(s)</w:t>
-            </w:r>
+            <w:del w:id="84" w:author="rewjs" w:date="2015-10-20T14:09:00Z">
+              <w:r>
+                <w:rPr>
+                  <w:rFonts w:asciiTheme="minorHAnsi" w:hAnsiTheme="minorHAnsi"/>
+                </w:rPr>
+                <w:delText>Actor(s)</w:delText>
+              </w:r>
+            </w:del>
           </w:p>
         </w:tc>
         <w:tc>
@@ -7413,12 +7471,14 @@
                 <w:rFonts w:asciiTheme="minorHAnsi" w:hAnsiTheme="minorHAnsi"/>
               </w:rPr>
             </w:pPr>
-            <w:r>
-              <w:rPr>
-                <w:rFonts w:asciiTheme="minorHAnsi" w:hAnsiTheme="minorHAnsi"/>
-              </w:rPr>
-              <w:t>All users</w:t>
-            </w:r>
+            <w:del w:id="85" w:author="rewjs" w:date="2015-10-20T14:09:00Z">
+              <w:r>
+                <w:rPr>
+                  <w:rFonts w:asciiTheme="minorHAnsi" w:hAnsiTheme="minorHAnsi"/>
+                </w:rPr>
+                <w:delText>All users</w:delText>
+              </w:r>
+            </w:del>
           </w:p>
         </w:tc>
       </w:tr>
@@ -7437,12 +7497,14 @@
                 <w:rFonts w:asciiTheme="minorHAnsi" w:hAnsiTheme="minorHAnsi"/>
               </w:rPr>
             </w:pPr>
-            <w:r>
-              <w:rPr>
-                <w:rFonts w:asciiTheme="minorHAnsi" w:hAnsiTheme="minorHAnsi"/>
-              </w:rPr>
-              <w:t>Purpose</w:t>
-            </w:r>
+            <w:del w:id="86" w:author="rewjs" w:date="2015-10-20T14:09:00Z">
+              <w:r>
+                <w:rPr>
+                  <w:rFonts w:asciiTheme="minorHAnsi" w:hAnsiTheme="minorHAnsi"/>
+                </w:rPr>
+                <w:delText>Purpose</w:delText>
+              </w:r>
+            </w:del>
           </w:p>
         </w:tc>
         <w:tc>
@@ -7457,12 +7519,14 @@
                 <w:rFonts w:asciiTheme="minorHAnsi" w:hAnsiTheme="minorHAnsi"/>
               </w:rPr>
             </w:pPr>
-            <w:r>
-              <w:rPr>
-                <w:rFonts w:asciiTheme="minorHAnsi" w:hAnsiTheme="minorHAnsi"/>
-              </w:rPr>
-              <w:t>Uninstall data collection software on the system.</w:t>
-            </w:r>
+            <w:del w:id="87" w:author="rewjs" w:date="2015-10-20T14:09:00Z">
+              <w:r>
+                <w:rPr>
+                  <w:rFonts w:asciiTheme="minorHAnsi" w:hAnsiTheme="minorHAnsi"/>
+                </w:rPr>
+                <w:delText>Uninstall data collection software on the system.</w:delText>
+              </w:r>
+            </w:del>
           </w:p>
         </w:tc>
       </w:tr>
@@ -7478,12 +7542,14 @@
                 <w:rFonts w:asciiTheme="minorHAnsi" w:hAnsiTheme="minorHAnsi"/>
               </w:rPr>
             </w:pPr>
-            <w:r>
-              <w:rPr>
-                <w:rFonts w:asciiTheme="minorHAnsi" w:hAnsiTheme="minorHAnsi"/>
-              </w:rPr>
-              <w:t>Overview</w:t>
-            </w:r>
+            <w:del w:id="88" w:author="rewjs" w:date="2015-10-20T14:09:00Z">
+              <w:r>
+                <w:rPr>
+                  <w:rFonts w:asciiTheme="minorHAnsi" w:hAnsiTheme="minorHAnsi"/>
+                </w:rPr>
+                <w:delText>Overview</w:delText>
+              </w:r>
+            </w:del>
           </w:p>
         </w:tc>
         <w:tc>
@@ -7498,12 +7564,14 @@
                 <w:rFonts w:asciiTheme="minorHAnsi" w:hAnsiTheme="minorHAnsi"/>
               </w:rPr>
             </w:pPr>
-            <w:r>
-              <w:rPr>
-                <w:rFonts w:asciiTheme="minorHAnsi" w:hAnsiTheme="minorHAnsi"/>
-              </w:rPr>
-              <w:t>The user needs to be able to remove the data collection software from the system.</w:t>
-            </w:r>
+            <w:del w:id="89" w:author="rewjs" w:date="2015-10-20T14:09:00Z">
+              <w:r>
+                <w:rPr>
+                  <w:rFonts w:asciiTheme="minorHAnsi" w:hAnsiTheme="minorHAnsi"/>
+                </w:rPr>
+                <w:delText>The user needs to be able to remove the data collection software from the system.</w:delText>
+              </w:r>
+            </w:del>
           </w:p>
         </w:tc>
       </w:tr>
@@ -7522,12 +7590,14 @@
                 <w:rFonts w:asciiTheme="minorHAnsi" w:hAnsiTheme="minorHAnsi"/>
               </w:rPr>
             </w:pPr>
-            <w:r>
-              <w:rPr>
-                <w:rFonts w:asciiTheme="minorHAnsi" w:hAnsiTheme="minorHAnsi"/>
-              </w:rPr>
-              <w:t>Cross-References</w:t>
-            </w:r>
+            <w:del w:id="90" w:author="rewjs" w:date="2015-10-20T14:09:00Z">
+              <w:r>
+                <w:rPr>
+                  <w:rFonts w:asciiTheme="minorHAnsi" w:hAnsiTheme="minorHAnsi"/>
+                </w:rPr>
+                <w:delText>Cross-References</w:delText>
+              </w:r>
+            </w:del>
           </w:p>
         </w:tc>
         <w:tc>
@@ -7543,13 +7613,15 @@
                 <w:i/>
               </w:rPr>
             </w:pPr>
-            <w:r>
-              <w:rPr>
-                <w:rFonts w:asciiTheme="minorHAnsi" w:hAnsiTheme="minorHAnsi"/>
-                <w:i/>
-              </w:rPr>
-              <w:t>&lt;requirements to be inserted here after finalized&gt;</w:t>
-            </w:r>
+            <w:del w:id="91" w:author="rewjs" w:date="2015-10-20T14:09:00Z">
+              <w:r>
+                <w:rPr>
+                  <w:rFonts w:asciiTheme="minorHAnsi" w:hAnsiTheme="minorHAnsi"/>
+                  <w:i/>
+                </w:rPr>
+                <w:delText>&lt;requirements to be inserted here after finalized&gt;</w:delText>
+              </w:r>
+            </w:del>
           </w:p>
         </w:tc>
       </w:tr>
@@ -7565,12 +7637,14 @@
                 <w:rFonts w:asciiTheme="minorHAnsi" w:hAnsiTheme="minorHAnsi"/>
               </w:rPr>
             </w:pPr>
-            <w:r>
-              <w:rPr>
-                <w:rFonts w:asciiTheme="minorHAnsi" w:hAnsiTheme="minorHAnsi"/>
-              </w:rPr>
-              <w:t>Pre-conditions</w:t>
-            </w:r>
+            <w:del w:id="92" w:author="rewjs" w:date="2015-10-20T14:09:00Z">
+              <w:r>
+                <w:rPr>
+                  <w:rFonts w:asciiTheme="minorHAnsi" w:hAnsiTheme="minorHAnsi"/>
+                </w:rPr>
+                <w:delText>Pre-conditions</w:delText>
+              </w:r>
+            </w:del>
           </w:p>
         </w:tc>
         <w:tc>
@@ -7585,12 +7659,14 @@
                 <w:rFonts w:asciiTheme="minorHAnsi" w:hAnsiTheme="minorHAnsi"/>
               </w:rPr>
             </w:pPr>
-            <w:r>
-              <w:rPr>
-                <w:rFonts w:asciiTheme="minorHAnsi" w:hAnsiTheme="minorHAnsi"/>
-              </w:rPr>
-              <w:t>The system has the data collection software installed on it.</w:t>
-            </w:r>
+            <w:del w:id="93" w:author="rewjs" w:date="2015-10-20T14:09:00Z">
+              <w:r>
+                <w:rPr>
+                  <w:rFonts w:asciiTheme="minorHAnsi" w:hAnsiTheme="minorHAnsi"/>
+                </w:rPr>
+                <w:delText>The system has the data collection software installed on it.</w:delText>
+              </w:r>
+            </w:del>
           </w:p>
         </w:tc>
       </w:tr>
@@ -7609,12 +7685,14 @@
                 <w:rFonts w:asciiTheme="minorHAnsi" w:hAnsiTheme="minorHAnsi"/>
               </w:rPr>
             </w:pPr>
-            <w:r>
-              <w:rPr>
-                <w:rFonts w:asciiTheme="minorHAnsi" w:hAnsiTheme="minorHAnsi"/>
-              </w:rPr>
-              <w:t>Post-conditions</w:t>
-            </w:r>
+            <w:del w:id="94" w:author="rewjs" w:date="2015-10-20T14:09:00Z">
+              <w:r>
+                <w:rPr>
+                  <w:rFonts w:asciiTheme="minorHAnsi" w:hAnsiTheme="minorHAnsi"/>
+                </w:rPr>
+                <w:delText>Post-conditions</w:delText>
+              </w:r>
+            </w:del>
           </w:p>
         </w:tc>
         <w:tc>
@@ -7626,22 +7704,25 @@
             <w:pPr>
               <w:cnfStyle w:val="000000100000"/>
               <w:rPr>
-                <w:rFonts w:asciiTheme="minorHAnsi" w:hAnsiTheme="minorHAnsi"/>
-              </w:rPr>
-            </w:pPr>
-            <w:r>
-              <w:rPr>
-                <w:rFonts w:asciiTheme="minorHAnsi" w:hAnsiTheme="minorHAnsi"/>
-                <w:b/>
-              </w:rPr>
-              <w:t xml:space="preserve">PASS: </w:t>
-            </w:r>
-            <w:r>
-              <w:rPr>
-                <w:rFonts w:asciiTheme="minorHAnsi" w:hAnsiTheme="minorHAnsi"/>
-              </w:rPr>
-              <w:t>The data collection software has been removed from the system.</w:t>
-            </w:r>
+                <w:del w:id="95" w:author="rewjs" w:date="2015-10-20T14:09:00Z"/>
+                <w:rFonts w:asciiTheme="minorHAnsi" w:hAnsiTheme="minorHAnsi"/>
+              </w:rPr>
+            </w:pPr>
+            <w:del w:id="96" w:author="rewjs" w:date="2015-10-20T14:09:00Z">
+              <w:r>
+                <w:rPr>
+                  <w:rFonts w:asciiTheme="minorHAnsi" w:hAnsiTheme="minorHAnsi"/>
+                  <w:b/>
+                </w:rPr>
+                <w:delText xml:space="preserve">PASS: </w:delText>
+              </w:r>
+              <w:r>
+                <w:rPr>
+                  <w:rFonts w:asciiTheme="minorHAnsi" w:hAnsiTheme="minorHAnsi"/>
+                </w:rPr>
+                <w:delText>The data collection software has been removed from the system.</w:delText>
+              </w:r>
+            </w:del>
           </w:p>
           <w:p>
             <w:pPr>
@@ -7650,19 +7731,21 @@
                 <w:rFonts w:asciiTheme="minorHAnsi" w:hAnsiTheme="minorHAnsi"/>
               </w:rPr>
             </w:pPr>
-            <w:r>
-              <w:rPr>
-                <w:rFonts w:asciiTheme="minorHAnsi" w:hAnsiTheme="minorHAnsi"/>
-                <w:b/>
-              </w:rPr>
-              <w:t xml:space="preserve">FAIL: </w:t>
-            </w:r>
-            <w:r>
-              <w:rPr>
-                <w:rFonts w:asciiTheme="minorHAnsi" w:hAnsiTheme="minorHAnsi"/>
-              </w:rPr>
-              <w:t xml:space="preserve"> The data collection software remains on the system.</w:t>
-            </w:r>
+            <w:del w:id="97" w:author="rewjs" w:date="2015-10-20T14:09:00Z">
+              <w:r>
+                <w:rPr>
+                  <w:rFonts w:asciiTheme="minorHAnsi" w:hAnsiTheme="minorHAnsi"/>
+                  <w:b/>
+                </w:rPr>
+                <w:delText xml:space="preserve">FAIL: </w:delText>
+              </w:r>
+              <w:r>
+                <w:rPr>
+                  <w:rFonts w:asciiTheme="minorHAnsi" w:hAnsiTheme="minorHAnsi"/>
+                </w:rPr>
+                <w:delText xml:space="preserve"> The data collection software remains on the system.</w:delText>
+              </w:r>
+            </w:del>
           </w:p>
         </w:tc>
       </w:tr>
@@ -7679,12 +7762,14 @@
                 <w:rFonts w:asciiTheme="minorHAnsi" w:hAnsiTheme="minorHAnsi"/>
               </w:rPr>
             </w:pPr>
-            <w:r>
-              <w:rPr>
-                <w:rFonts w:asciiTheme="minorHAnsi" w:hAnsiTheme="minorHAnsi"/>
-              </w:rPr>
-              <w:t>Course of Events</w:t>
-            </w:r>
+            <w:del w:id="98" w:author="rewjs" w:date="2015-10-20T14:09:00Z">
+              <w:r>
+                <w:rPr>
+                  <w:rFonts w:asciiTheme="minorHAnsi" w:hAnsiTheme="minorHAnsi"/>
+                </w:rPr>
+                <w:delText>Course of Events</w:delText>
+              </w:r>
+            </w:del>
           </w:p>
         </w:tc>
       </w:tr>
@@ -7704,12 +7789,14 @@
                 <w:rFonts w:asciiTheme="minorHAnsi" w:hAnsiTheme="minorHAnsi"/>
               </w:rPr>
             </w:pPr>
-            <w:r>
-              <w:rPr>
-                <w:rFonts w:asciiTheme="minorHAnsi" w:hAnsiTheme="minorHAnsi"/>
-              </w:rPr>
-              <w:t>Actor Actions</w:t>
-            </w:r>
+            <w:del w:id="99" w:author="rewjs" w:date="2015-10-20T14:09:00Z">
+              <w:r>
+                <w:rPr>
+                  <w:rFonts w:asciiTheme="minorHAnsi" w:hAnsiTheme="minorHAnsi"/>
+                </w:rPr>
+                <w:delText>Actor Actions</w:delText>
+              </w:r>
+            </w:del>
           </w:p>
         </w:tc>
         <w:tc>
@@ -7724,13 +7811,15 @@
                 <w:b/>
               </w:rPr>
             </w:pPr>
-            <w:r>
-              <w:rPr>
-                <w:rFonts w:asciiTheme="minorHAnsi" w:hAnsiTheme="minorHAnsi"/>
-                <w:b/>
-              </w:rPr>
-              <w:t>System Response</w:t>
-            </w:r>
+            <w:del w:id="100" w:author="rewjs" w:date="2015-10-20T14:09:00Z">
+              <w:r>
+                <w:rPr>
+                  <w:rFonts w:asciiTheme="minorHAnsi" w:hAnsiTheme="minorHAnsi"/>
+                  <w:b/>
+                </w:rPr>
+                <w:delText>System Response</w:delText>
+              </w:r>
+            </w:del>
           </w:p>
         </w:tc>
       </w:tr>
@@ -7748,28 +7837,30 @@
                 <w:b w:val="0"/>
               </w:rPr>
             </w:pPr>
-            <w:r>
-              <w:rPr>
-                <w:rFonts w:asciiTheme="minorHAnsi" w:hAnsiTheme="minorHAnsi"/>
-                <w:b w:val="0"/>
-                <w:bCs w:val="0"/>
-              </w:rPr>
-              <w:t>1.</w:t>
-            </w:r>
-            <w:r>
-              <w:rPr>
-                <w:rFonts w:asciiTheme="minorHAnsi" w:hAnsiTheme="minorHAnsi"/>
-                <w:b w:val="0"/>
-              </w:rPr>
-              <w:t xml:space="preserve"> </w:t>
-            </w:r>
-            <w:r>
-              <w:rPr>
-                <w:rFonts w:asciiTheme="minorHAnsi" w:hAnsiTheme="minorHAnsi"/>
-                <w:b w:val="0"/>
-              </w:rPr>
-              <w:t>The user runs the uninstaller software in the data collection directory.</w:t>
-            </w:r>
+            <w:del w:id="101" w:author="rewjs" w:date="2015-10-20T14:09:00Z">
+              <w:r>
+                <w:rPr>
+                  <w:rFonts w:asciiTheme="minorHAnsi" w:hAnsiTheme="minorHAnsi"/>
+                  <w:b w:val="0"/>
+                  <w:bCs w:val="0"/>
+                </w:rPr>
+                <w:delText>1.</w:delText>
+              </w:r>
+              <w:r>
+                <w:rPr>
+                  <w:rFonts w:asciiTheme="minorHAnsi" w:hAnsiTheme="minorHAnsi"/>
+                  <w:b w:val="0"/>
+                </w:rPr>
+                <w:delText xml:space="preserve"> </w:delText>
+              </w:r>
+              <w:r>
+                <w:rPr>
+                  <w:rFonts w:asciiTheme="minorHAnsi" w:hAnsiTheme="minorHAnsi"/>
+                  <w:b w:val="0"/>
+                </w:rPr>
+                <w:delText>The user runs the uninstaller software in the data collection directory.</w:delText>
+              </w:r>
+            </w:del>
           </w:p>
         </w:tc>
         <w:tc>
@@ -7817,12 +7908,14 @@
                 <w:rFonts w:asciiTheme="minorHAnsi" w:hAnsiTheme="minorHAnsi"/>
               </w:rPr>
             </w:pPr>
-            <w:r>
-              <w:rPr>
-                <w:rFonts w:asciiTheme="minorHAnsi" w:hAnsiTheme="minorHAnsi"/>
-              </w:rPr>
-              <w:t>2. The software confirms that the user wishes to uninstall the data collection software.</w:t>
-            </w:r>
+            <w:del w:id="102" w:author="rewjs" w:date="2015-10-20T14:09:00Z">
+              <w:r>
+                <w:rPr>
+                  <w:rFonts w:asciiTheme="minorHAnsi" w:hAnsiTheme="minorHAnsi"/>
+                </w:rPr>
+                <w:delText>2. The software confirms that the user wishes to uninstall the data collection software.</w:delText>
+              </w:r>
+            </w:del>
           </w:p>
         </w:tc>
       </w:tr>
@@ -7840,25 +7933,27 @@
                 <w:b w:val="0"/>
               </w:rPr>
             </w:pPr>
-            <w:r>
-              <w:rPr>
-                <w:rFonts w:asciiTheme="minorHAnsi" w:hAnsiTheme="minorHAnsi"/>
-              </w:rPr>
-              <w:t>3.</w:t>
-            </w:r>
-            <w:r>
-              <w:rPr>
-                <w:rFonts w:asciiTheme="minorHAnsi" w:hAnsiTheme="minorHAnsi"/>
-              </w:rPr>
-              <w:t xml:space="preserve"> </w:t>
-            </w:r>
-            <w:r>
-              <w:rPr>
-                <w:rFonts w:asciiTheme="minorHAnsi" w:hAnsiTheme="minorHAnsi"/>
-                <w:b w:val="0"/>
-              </w:rPr>
-              <w:t>The user selects the confirm option on the uninstall window.</w:t>
-            </w:r>
+            <w:del w:id="103" w:author="rewjs" w:date="2015-10-20T14:09:00Z">
+              <w:r>
+                <w:rPr>
+                  <w:rFonts w:asciiTheme="minorHAnsi" w:hAnsiTheme="minorHAnsi"/>
+                </w:rPr>
+                <w:delText>3.</w:delText>
+              </w:r>
+              <w:r>
+                <w:rPr>
+                  <w:rFonts w:asciiTheme="minorHAnsi" w:hAnsiTheme="minorHAnsi"/>
+                </w:rPr>
+                <w:delText xml:space="preserve"> </w:delText>
+              </w:r>
+              <w:r>
+                <w:rPr>
+                  <w:rFonts w:asciiTheme="minorHAnsi" w:hAnsiTheme="minorHAnsi"/>
+                  <w:b w:val="0"/>
+                </w:rPr>
+                <w:delText>The user selects the confirm option on the uninstall window.</w:delText>
+              </w:r>
+            </w:del>
           </w:p>
         </w:tc>
         <w:tc>
@@ -7906,18 +8001,20 @@
                 <w:rFonts w:asciiTheme="minorHAnsi" w:hAnsiTheme="minorHAnsi"/>
               </w:rPr>
             </w:pPr>
-            <w:r>
-              <w:rPr>
-                <w:rFonts w:asciiTheme="minorHAnsi" w:hAnsiTheme="minorHAnsi"/>
-              </w:rPr>
-              <w:t>4.</w:t>
-            </w:r>
-            <w:r>
-              <w:rPr>
-                <w:rFonts w:asciiTheme="minorHAnsi" w:hAnsiTheme="minorHAnsi"/>
-              </w:rPr>
-              <w:t xml:space="preserve"> The software is uninstalled from the host system.</w:t>
-            </w:r>
+            <w:del w:id="104" w:author="rewjs" w:date="2015-10-20T14:09:00Z">
+              <w:r>
+                <w:rPr>
+                  <w:rFonts w:asciiTheme="minorHAnsi" w:hAnsiTheme="minorHAnsi"/>
+                </w:rPr>
+                <w:delText>4.</w:delText>
+              </w:r>
+              <w:r>
+                <w:rPr>
+                  <w:rFonts w:asciiTheme="minorHAnsi" w:hAnsiTheme="minorHAnsi"/>
+                </w:rPr>
+                <w:delText xml:space="preserve"> The software is uninstalled from the host system.</w:delText>
+              </w:r>
+            </w:del>
           </w:p>
         </w:tc>
       </w:tr>
@@ -9967,7 +10064,7 @@
       </w:rPr>
       <w:fldChar w:fldCharType="separate"/>
     </w:r>
-    <w:ins w:id="7" w:author="rewjs" w:date="2015-10-20T13:57:00Z">
+    <w:ins w:id="7" w:author="rewjs" w:date="2015-10-20T14:08:00Z">
       <w:r>
         <w:rPr>
           <w:noProof/>
@@ -10034,14 +10131,14 @@
       </w:rPr>
       <w:fldChar w:fldCharType="separate"/>
     </w:r>
-    <w:ins w:id="11" w:author="rewjs" w:date="2015-10-20T13:57:00Z">
+    <w:ins w:id="11" w:author="rewjs" w:date="2015-10-20T14:08:00Z">
       <w:r>
         <w:rPr>
           <w:noProof/>
           <w:snapToGrid w:val="0"/>
           <w:sz w:val="16"/>
         </w:rPr>
-        <w:t>1:57:34 PM</w:t>
+        <w:t>2:08:37 PM</w:t>
       </w:r>
     </w:ins>
     <w:ins w:id="12" w:author="Jimmy Duggan" w:date="2015-10-19T14:40:00Z">
@@ -10124,7 +10221,7 @@
         <w:rStyle w:val="PageNumber"/>
         <w:noProof/>
       </w:rPr>
-      <w:t>i</w:t>
+      <w:t>12</w:t>
     </w:r>
     <w:r>
       <w:rPr>
@@ -10212,7 +10309,7 @@
       </w:rPr>
       <w:fldChar w:fldCharType="separate"/>
     </w:r>
-    <w:ins w:id="15" w:author="rewjs" w:date="2015-10-20T13:57:00Z">
+    <w:ins w:id="15" w:author="rewjs" w:date="2015-10-20T14:08:00Z">
       <w:r>
         <w:rPr>
           <w:noProof/>
@@ -10279,14 +10376,14 @@
       </w:rPr>
       <w:fldChar w:fldCharType="separate"/>
     </w:r>
-    <w:ins w:id="19" w:author="rewjs" w:date="2015-10-20T13:57:00Z">
+    <w:ins w:id="19" w:author="rewjs" w:date="2015-10-20T14:08:00Z">
       <w:r>
         <w:rPr>
           <w:noProof/>
           <w:snapToGrid w:val="0"/>
           <w:sz w:val="16"/>
         </w:rPr>
-        <w:t>1:57:34 PM</w:t>
+        <w:t>2:08:37 PM</w:t>
       </w:r>
     </w:ins>
     <w:ins w:id="20" w:author="Jimmy Duggan" w:date="2015-10-19T14:40:00Z">
@@ -10369,7 +10466,7 @@
         <w:rStyle w:val="PageNumber"/>
         <w:noProof/>
       </w:rPr>
-      <w:t xml:space="preserve"> </w:t>
+      <w:t>1</w:t>
     </w:r>
     <w:r>
       <w:rPr>
@@ -15070,7 +15167,7 @@
 </file>
 
 <file path=customXml/itemProps2.xml><?xml version="1.0" encoding="utf-8"?>
-<ds:datastoreItem xmlns:ds="http://schemas.openxmlformats.org/officeDocument/2006/customXml" ds:itemID="{1443BB04-1613-4468-9B72-E8A75534654E}">
+<ds:datastoreItem xmlns:ds="http://schemas.openxmlformats.org/officeDocument/2006/customXml" ds:itemID="{7DF139B4-4873-499C-B663-34347F7CD833}">
   <ds:schemaRefs>
     <ds:schemaRef ds:uri="http://schemas.openxmlformats.org/officeDocument/2006/bibliography"/>
   </ds:schemaRefs>

</xml_diff>